<commit_message>
correction typo fiches E4
</commit_message>
<xml_diff>
--- a/Documentation/BTS/Fiche_E4_Charles.docx
+++ b/Documentation/BTS/Fiche_E4_Charles.docx
@@ -1,6 +1,6 @@
 
 <file path=word/document.xml><?xml version="1.0" encoding="utf-8"?>
-<w:document xmlns:wpc="http://schemas.microsoft.com/office/word/2010/wordprocessingCanvas" xmlns:cx="http://schemas.microsoft.com/office/drawing/2014/chartex" xmlns:cx1="http://schemas.microsoft.com/office/drawing/2015/9/8/chartex" xmlns:cx2="http://schemas.microsoft.com/office/drawing/2015/10/21/chartex" xmlns:cx3="http://schemas.microsoft.com/office/drawing/2016/5/9/chartex" xmlns:cx4="http://schemas.microsoft.com/office/drawing/2016/5/10/chartex" xmlns:cx5="http://schemas.microsoft.com/office/drawing/2016/5/11/chartex" xmlns:cx6="http://schemas.microsoft.com/office/drawing/2016/5/12/chartex" xmlns:cx7="http://schemas.microsoft.com/office/drawing/2016/5/13/chartex" xmlns:cx8="http://schemas.microsoft.com/office/drawing/2016/5/14/chartex" xmlns:mc="http://schemas.openxmlformats.org/markup-compatibility/2006" xmlns:aink="http://schemas.microsoft.com/office/drawing/2016/ink" xmlns:am3d="http://schemas.microsoft.com/office/drawing/2017/model3d" xmlns:o="urn:schemas-microsoft-com:office:office" xmlns:r="http://schemas.openxmlformats.org/officeDocument/2006/relationships" xmlns:m="http://schemas.openxmlformats.org/officeDocument/2006/math" xmlns:v="urn:schemas-microsoft-com:vml" xmlns:wp14="http://schemas.microsoft.com/office/word/2010/wordprocessingDrawing" xmlns:wp="http://schemas.openxmlformats.org/drawingml/2006/wordprocessingDrawing" xmlns:w10="urn:schemas-microsoft-com:office:word" xmlns:w="http://schemas.openxmlformats.org/wordprocessingml/2006/main" xmlns:w14="http://schemas.microsoft.com/office/word/2010/wordml" xmlns:w15="http://schemas.microsoft.com/office/word/2012/wordml" xmlns:w16cid="http://schemas.microsoft.com/office/word/2016/wordml/cid" xmlns:w16se="http://schemas.microsoft.com/office/word/2015/wordml/symex" xmlns:wpg="http://schemas.microsoft.com/office/word/2010/wordprocessingGroup" xmlns:wpi="http://schemas.microsoft.com/office/word/2010/wordprocessingInk" xmlns:wne="http://schemas.microsoft.com/office/word/2006/wordml" xmlns:wps="http://schemas.microsoft.com/office/word/2010/wordprocessingShape" mc:Ignorable="w14 w15 w16se w16cid wp14">
+<w:document xmlns:ve="http://schemas.openxmlformats.org/markup-compatibility/2006" xmlns:o="urn:schemas-microsoft-com:office:office" xmlns:r="http://schemas.openxmlformats.org/officeDocument/2006/relationships" xmlns:m="http://schemas.openxmlformats.org/officeDocument/2006/math" xmlns:v="urn:schemas-microsoft-com:vml" xmlns:wp="http://schemas.openxmlformats.org/drawingml/2006/wordprocessingDrawing" xmlns:w10="urn:schemas-microsoft-com:office:word" xmlns:w="http://schemas.openxmlformats.org/wordprocessingml/2006/main" xmlns:wne="http://schemas.microsoft.com/office/word/2006/wordml">
   <w:body>
     <w:tbl>
       <w:tblPr>
@@ -11,7 +11,7 @@
           <w:left w:w="70" w:type="dxa"/>
           <w:right w:w="70" w:type="dxa"/>
         </w:tblCellMar>
-        <w:tblLook w:val="0000" w:firstRow="0" w:lastRow="0" w:firstColumn="0" w:lastColumn="0" w:noHBand="0" w:noVBand="0"/>
+        <w:tblLook w:val="0000"/>
       </w:tblPr>
       <w:tblGrid>
         <w:gridCol w:w="5924"/>
@@ -970,13 +970,23 @@
               </w:rPr>
               <w:t xml:space="preserve"> </w:t>
             </w:r>
-            <w:r>
-              <w:rPr>
-                <w:rFonts w:ascii="Arial" w:hAnsi="Arial" w:cs="Arial"/>
-                <w:b/>
-                <w:sz w:val="20"/>
-              </w:rPr>
-              <w:t xml:space="preserve">Efficom </w:t>
+            <w:proofErr w:type="spellStart"/>
+            <w:r>
+              <w:rPr>
+                <w:rFonts w:ascii="Arial" w:hAnsi="Arial" w:cs="Arial"/>
+                <w:b/>
+                <w:sz w:val="20"/>
+              </w:rPr>
+              <w:t>Efficom</w:t>
+            </w:r>
+            <w:proofErr w:type="spellEnd"/>
+            <w:r>
+              <w:rPr>
+                <w:rFonts w:ascii="Arial" w:hAnsi="Arial" w:cs="Arial"/>
+                <w:b/>
+                <w:sz w:val="20"/>
+              </w:rPr>
+              <w:t xml:space="preserve"> </w:t>
             </w:r>
             <w:r>
               <w:rPr>
@@ -1942,6 +1952,7 @@
                 <w:lang w:val="en-CA"/>
               </w:rPr>
             </w:pPr>
+            <w:proofErr w:type="spellStart"/>
             <w:r>
               <w:rPr>
                 <w:rFonts w:ascii="Arial" w:hAnsi="Arial" w:cs="Arial"/>
@@ -1951,6 +1962,7 @@
               </w:rPr>
               <w:t>MySQL</w:t>
             </w:r>
+            <w:proofErr w:type="spellEnd"/>
             <w:r>
               <w:rPr>
                 <w:rFonts w:ascii="Arial" w:hAnsi="Arial" w:cs="Arial"/>
@@ -2088,7 +2100,7 @@
                 <w:sz w:val="18"/>
                 <w:szCs w:val="18"/>
               </w:rPr>
-              <w:pict w14:anchorId="144865B7">
+              <w:pict>
                 <v:shapetype id="_x0000_t32" coordsize="21600,21600" o:spt="32" o:oned="t" path="m,l21600,21600e" filled="f">
                   <v:path arrowok="t" fillok="f" o:connecttype="none"/>
                   <o:lock v:ext="edit" shapetype="t"/>
@@ -2179,7 +2191,7 @@
                 <w:rFonts w:ascii="Arial" w:hAnsi="Arial" w:cs="Arial"/>
                 <w:sz w:val="20"/>
               </w:rPr>
-              <w:t>associé</w:t>
+              <w:t>associée</w:t>
             </w:r>
             <w:r>
               <w:rPr>
@@ -2194,7 +2206,7 @@
               <w:tblStyle w:val="Grilledutableau"/>
               <w:tblW w:w="0" w:type="auto"/>
               <w:tblLayout w:type="fixed"/>
-              <w:tblLook w:val="04A0" w:firstRow="1" w:lastRow="0" w:firstColumn="1" w:lastColumn="0" w:noHBand="0" w:noVBand="1"/>
+              <w:tblLook w:val="04A0"/>
             </w:tblPr>
             <w:tblGrid>
               <w:gridCol w:w="5243"/>
@@ -2932,7 +2944,7 @@
           <w:lang w:eastAsia="fr-FR"/>
         </w:rPr>
         <w:drawing>
-          <wp:anchor distT="0" distB="0" distL="114300" distR="114300" simplePos="0" relativeHeight="251657216" behindDoc="1" locked="0" layoutInCell="1" allowOverlap="1" wp14:anchorId="3872CE42" wp14:editId="275F9D55">
+          <wp:anchor distT="0" distB="0" distL="114300" distR="114300" simplePos="0" relativeHeight="251657216" behindDoc="1" locked="0" layoutInCell="1" allowOverlap="1">
             <wp:simplePos x="0" y="0"/>
             <wp:positionH relativeFrom="column">
               <wp:posOffset>-6660</wp:posOffset>
@@ -2960,7 +2972,7 @@
                     <a:blip r:embed="rId8" cstate="print">
                       <a:extLst>
                         <a:ext uri="{28A0092B-C50C-407E-A947-70E740481C1C}">
-                          <a14:useLocalDpi xmlns:a14="http://schemas.microsoft.com/office/drawing/2010/main" val="0"/>
+                          <a14:useLocalDpi xmlns:a14="http://schemas.microsoft.com/office/drawing/2010/main" xmlns:wps="http://schemas.microsoft.com/office/word/2010/wordprocessingShape" xmlns:wpi="http://schemas.microsoft.com/office/word/2010/wordprocessingInk" xmlns:wpg="http://schemas.microsoft.com/office/word/2010/wordprocessingGroup" xmlns:w16se="http://schemas.microsoft.com/office/word/2015/wordml/symex" xmlns:w16cid="http://schemas.microsoft.com/office/word/2016/wordml/cid" xmlns:w15="http://schemas.microsoft.com/office/word/2012/wordml" xmlns:w14="http://schemas.microsoft.com/office/word/2010/wordml" xmlns:w="http://schemas.openxmlformats.org/wordprocessingml/2006/main" xmlns:w10="urn:schemas-microsoft-com:office:word" xmlns:wp14="http://schemas.microsoft.com/office/word/2010/wordprocessingDrawing" xmlns:v="urn:schemas-microsoft-com:vml" xmlns:o="urn:schemas-microsoft-com:office:office" xmlns:am3d="http://schemas.microsoft.com/office/drawing/2017/model3d" xmlns:aink="http://schemas.microsoft.com/office/drawing/2016/ink" xmlns:mc="http://schemas.openxmlformats.org/markup-compatibility/2006" xmlns:cx8="http://schemas.microsoft.com/office/drawing/2016/5/14/chartex" xmlns:cx7="http://schemas.microsoft.com/office/drawing/2016/5/13/chartex" xmlns:cx6="http://schemas.microsoft.com/office/drawing/2016/5/12/chartex" xmlns:cx5="http://schemas.microsoft.com/office/drawing/2016/5/11/chartex" xmlns:cx4="http://schemas.microsoft.com/office/drawing/2016/5/10/chartex" xmlns:cx3="http://schemas.microsoft.com/office/drawing/2016/5/9/chartex" xmlns:cx2="http://schemas.microsoft.com/office/drawing/2015/10/21/chartex" xmlns:cx1="http://schemas.microsoft.com/office/drawing/2015/9/8/chartex" xmlns:cx="http://schemas.microsoft.com/office/drawing/2014/chartex" xmlns:wpc="http://schemas.microsoft.com/office/word/2010/wordprocessingCanvas" xmlns="" val="0"/>
                         </a:ext>
                       </a:extLst>
                     </a:blip>
@@ -3346,7 +3358,29 @@
           <w:color w:val="17365D"/>
           <w:szCs w:val="16"/>
         </w:rPr>
-        <w:t>Les administrateurs et les salariés devront avoir accès a une interface différentes.</w:t>
+        <w:t xml:space="preserve">Les administrateurs et les salariés devront avoir accès </w:t>
+      </w:r>
+      <w:proofErr w:type="gramStart"/>
+      <w:r>
+        <w:rPr>
+          <w:rFonts w:ascii="Arial" w:hAnsi="Arial" w:cs="Arial"/>
+          <w:bCs/>
+          <w:iCs/>
+          <w:color w:val="17365D"/>
+          <w:szCs w:val="16"/>
+        </w:rPr>
+        <w:t>a</w:t>
+      </w:r>
+      <w:proofErr w:type="gramEnd"/>
+      <w:r>
+        <w:rPr>
+          <w:rFonts w:ascii="Arial" w:hAnsi="Arial" w:cs="Arial"/>
+          <w:bCs/>
+          <w:iCs/>
+          <w:color w:val="17365D"/>
+          <w:szCs w:val="16"/>
+        </w:rPr>
+        <w:t xml:space="preserve"> une interface différentes.</w:t>
       </w:r>
     </w:p>
     <w:p>
@@ -3683,7 +3717,17 @@
           <w:color w:val="17365D"/>
           <w:szCs w:val="16"/>
         </w:rPr>
-        <w:t xml:space="preserve">sous les langages </w:t>
+        <w:t>sous le langage</w:t>
+      </w:r>
+      <w:r>
+        <w:rPr>
+          <w:rFonts w:ascii="Arial" w:hAnsi="Arial" w:cs="Arial"/>
+          <w:bCs/>
+          <w:iCs/>
+          <w:color w:val="17365D"/>
+          <w:szCs w:val="16"/>
+        </w:rPr>
+        <w:t xml:space="preserve"> </w:t>
       </w:r>
       <w:r>
         <w:rPr>
@@ -3745,6 +3789,7 @@
         </w:rPr>
         <w:t xml:space="preserve"> </w:t>
       </w:r>
+      <w:proofErr w:type="spellStart"/>
       <w:r>
         <w:rPr>
           <w:rFonts w:ascii="Arial" w:hAnsi="Arial" w:cs="Arial"/>
@@ -3755,6 +3800,7 @@
         </w:rPr>
         <w:t>MySqlData</w:t>
       </w:r>
+      <w:proofErr w:type="spellEnd"/>
       <w:r>
         <w:rPr>
           <w:rFonts w:ascii="Arial" w:hAnsi="Arial" w:cs="Arial"/>
@@ -3773,7 +3819,29 @@
           <w:color w:val="17365D"/>
           <w:szCs w:val="16"/>
         </w:rPr>
-        <w:t>Windows Form.</w:t>
+        <w:t xml:space="preserve">Windows </w:t>
+      </w:r>
+      <w:proofErr w:type="spellStart"/>
+      <w:r>
+        <w:rPr>
+          <w:rFonts w:ascii="Arial" w:hAnsi="Arial" w:cs="Arial"/>
+          <w:bCs/>
+          <w:iCs/>
+          <w:color w:val="17365D"/>
+          <w:szCs w:val="16"/>
+        </w:rPr>
+        <w:t>Form</w:t>
+      </w:r>
+      <w:proofErr w:type="spellEnd"/>
+      <w:r>
+        <w:rPr>
+          <w:rFonts w:ascii="Arial" w:hAnsi="Arial" w:cs="Arial"/>
+          <w:bCs/>
+          <w:iCs/>
+          <w:color w:val="17365D"/>
+          <w:szCs w:val="16"/>
+        </w:rPr>
+        <w:t>.</w:t>
       </w:r>
     </w:p>
     <w:p>
@@ -3856,8 +3924,20 @@
           <w:color w:val="17365D"/>
           <w:szCs w:val="16"/>
         </w:rPr>
-        <w:t xml:space="preserve"> Workbench</w:t>
-      </w:r>
+        <w:t xml:space="preserve"> </w:t>
+      </w:r>
+      <w:proofErr w:type="spellStart"/>
+      <w:r>
+        <w:rPr>
+          <w:rFonts w:ascii="Arial" w:hAnsi="Arial" w:cs="Arial"/>
+          <w:bCs/>
+          <w:iCs/>
+          <w:color w:val="17365D"/>
+          <w:szCs w:val="16"/>
+        </w:rPr>
+        <w:t>Workbench</w:t>
+      </w:r>
+      <w:proofErr w:type="spellEnd"/>
       <w:r>
         <w:rPr>
           <w:rFonts w:ascii="Arial" w:hAnsi="Arial" w:cs="Arial"/>
@@ -4280,7 +4360,7 @@
 </file>
 
 <file path=word/endnotes.xml><?xml version="1.0" encoding="utf-8"?>
-<w:endnotes xmlns:wpc="http://schemas.microsoft.com/office/word/2010/wordprocessingCanvas" xmlns:cx="http://schemas.microsoft.com/office/drawing/2014/chartex" xmlns:cx1="http://schemas.microsoft.com/office/drawing/2015/9/8/chartex" xmlns:cx2="http://schemas.microsoft.com/office/drawing/2015/10/21/chartex" xmlns:cx3="http://schemas.microsoft.com/office/drawing/2016/5/9/chartex" xmlns:cx4="http://schemas.microsoft.com/office/drawing/2016/5/10/chartex" xmlns:cx5="http://schemas.microsoft.com/office/drawing/2016/5/11/chartex" xmlns:cx6="http://schemas.microsoft.com/office/drawing/2016/5/12/chartex" xmlns:cx7="http://schemas.microsoft.com/office/drawing/2016/5/13/chartex" xmlns:cx8="http://schemas.microsoft.com/office/drawing/2016/5/14/chartex" xmlns:mc="http://schemas.openxmlformats.org/markup-compatibility/2006" xmlns:aink="http://schemas.microsoft.com/office/drawing/2016/ink" xmlns:am3d="http://schemas.microsoft.com/office/drawing/2017/model3d" xmlns:o="urn:schemas-microsoft-com:office:office" xmlns:r="http://schemas.openxmlformats.org/officeDocument/2006/relationships" xmlns:m="http://schemas.openxmlformats.org/officeDocument/2006/math" xmlns:v="urn:schemas-microsoft-com:vml" xmlns:wp14="http://schemas.microsoft.com/office/word/2010/wordprocessingDrawing" xmlns:wp="http://schemas.openxmlformats.org/drawingml/2006/wordprocessingDrawing" xmlns:w10="urn:schemas-microsoft-com:office:word" xmlns:w="http://schemas.openxmlformats.org/wordprocessingml/2006/main" xmlns:w14="http://schemas.microsoft.com/office/word/2010/wordml" xmlns:w15="http://schemas.microsoft.com/office/word/2012/wordml" xmlns:w16cid="http://schemas.microsoft.com/office/word/2016/wordml/cid" xmlns:w16se="http://schemas.microsoft.com/office/word/2015/wordml/symex" xmlns:wpg="http://schemas.microsoft.com/office/word/2010/wordprocessingGroup" xmlns:wpi="http://schemas.microsoft.com/office/word/2010/wordprocessingInk" xmlns:wne="http://schemas.microsoft.com/office/word/2006/wordml" xmlns:wps="http://schemas.microsoft.com/office/word/2010/wordprocessingShape" mc:Ignorable="w14 w15 w16se w16cid wp14">
+<w:endnotes xmlns:ve="http://schemas.openxmlformats.org/markup-compatibility/2006" xmlns:o="urn:schemas-microsoft-com:office:office" xmlns:r="http://schemas.openxmlformats.org/officeDocument/2006/relationships" xmlns:m="http://schemas.openxmlformats.org/officeDocument/2006/math" xmlns:v="urn:schemas-microsoft-com:vml" xmlns:wp="http://schemas.openxmlformats.org/drawingml/2006/wordprocessingDrawing" xmlns:w10="urn:schemas-microsoft-com:office:word" xmlns:w="http://schemas.openxmlformats.org/wordprocessingml/2006/main" xmlns:wne="http://schemas.microsoft.com/office/word/2006/wordml">
   <w:endnote w:type="separator" w:id="-1">
     <w:p>
       <w:r>
@@ -4299,7 +4379,7 @@
 </file>
 
 <file path=word/footer1.xml><?xml version="1.0" encoding="utf-8"?>
-<w:ftr xmlns:wpc="http://schemas.microsoft.com/office/word/2010/wordprocessingCanvas" xmlns:cx="http://schemas.microsoft.com/office/drawing/2014/chartex" xmlns:cx1="http://schemas.microsoft.com/office/drawing/2015/9/8/chartex" xmlns:cx2="http://schemas.microsoft.com/office/drawing/2015/10/21/chartex" xmlns:cx3="http://schemas.microsoft.com/office/drawing/2016/5/9/chartex" xmlns:cx4="http://schemas.microsoft.com/office/drawing/2016/5/10/chartex" xmlns:cx5="http://schemas.microsoft.com/office/drawing/2016/5/11/chartex" xmlns:cx6="http://schemas.microsoft.com/office/drawing/2016/5/12/chartex" xmlns:cx7="http://schemas.microsoft.com/office/drawing/2016/5/13/chartex" xmlns:cx8="http://schemas.microsoft.com/office/drawing/2016/5/14/chartex" xmlns:mc="http://schemas.openxmlformats.org/markup-compatibility/2006" xmlns:aink="http://schemas.microsoft.com/office/drawing/2016/ink" xmlns:am3d="http://schemas.microsoft.com/office/drawing/2017/model3d" xmlns:o="urn:schemas-microsoft-com:office:office" xmlns:r="http://schemas.openxmlformats.org/officeDocument/2006/relationships" xmlns:m="http://schemas.openxmlformats.org/officeDocument/2006/math" xmlns:v="urn:schemas-microsoft-com:vml" xmlns:wp14="http://schemas.microsoft.com/office/word/2010/wordprocessingDrawing" xmlns:wp="http://schemas.openxmlformats.org/drawingml/2006/wordprocessingDrawing" xmlns:w10="urn:schemas-microsoft-com:office:word" xmlns:w="http://schemas.openxmlformats.org/wordprocessingml/2006/main" xmlns:w14="http://schemas.microsoft.com/office/word/2010/wordml" xmlns:w15="http://schemas.microsoft.com/office/word/2012/wordml" xmlns:w16cid="http://schemas.microsoft.com/office/word/2016/wordml/cid" xmlns:w16se="http://schemas.microsoft.com/office/word/2015/wordml/symex" xmlns:wpg="http://schemas.microsoft.com/office/word/2010/wordprocessingGroup" xmlns:wpi="http://schemas.microsoft.com/office/word/2010/wordprocessingInk" xmlns:wne="http://schemas.microsoft.com/office/word/2006/wordml" xmlns:wps="http://schemas.microsoft.com/office/word/2010/wordprocessingShape" mc:Ignorable="w14 w15 w16se w16cid wp14">
+<w:ftr xmlns:ve="http://schemas.openxmlformats.org/markup-compatibility/2006" xmlns:o="urn:schemas-microsoft-com:office:office" xmlns:r="http://schemas.openxmlformats.org/officeDocument/2006/relationships" xmlns:m="http://schemas.openxmlformats.org/officeDocument/2006/math" xmlns:v="urn:schemas-microsoft-com:vml" xmlns:wp="http://schemas.openxmlformats.org/drawingml/2006/wordprocessingDrawing" xmlns:w10="urn:schemas-microsoft-com:office:word" xmlns:w="http://schemas.openxmlformats.org/wordprocessingml/2006/main" xmlns:wne="http://schemas.microsoft.com/office/word/2006/wordml">
   <w:sdt>
     <w:sdtPr>
       <w:id w:val="8480157"/>
@@ -4308,7 +4388,6 @@
         <w:docPartUnique/>
       </w:docPartObj>
     </w:sdtPr>
-    <w:sdtEndPr/>
     <w:sdtContent>
       <w:p>
         <w:pPr>
@@ -4328,7 +4407,7 @@
           <w:rPr>
             <w:noProof/>
           </w:rPr>
-          <w:t>2</w:t>
+          <w:t>1</w:t>
         </w:r>
         <w:r>
           <w:rPr>
@@ -4348,7 +4427,7 @@
 </file>
 
 <file path=word/footnotes.xml><?xml version="1.0" encoding="utf-8"?>
-<w:footnotes xmlns:wpc="http://schemas.microsoft.com/office/word/2010/wordprocessingCanvas" xmlns:cx="http://schemas.microsoft.com/office/drawing/2014/chartex" xmlns:cx1="http://schemas.microsoft.com/office/drawing/2015/9/8/chartex" xmlns:cx2="http://schemas.microsoft.com/office/drawing/2015/10/21/chartex" xmlns:cx3="http://schemas.microsoft.com/office/drawing/2016/5/9/chartex" xmlns:cx4="http://schemas.microsoft.com/office/drawing/2016/5/10/chartex" xmlns:cx5="http://schemas.microsoft.com/office/drawing/2016/5/11/chartex" xmlns:cx6="http://schemas.microsoft.com/office/drawing/2016/5/12/chartex" xmlns:cx7="http://schemas.microsoft.com/office/drawing/2016/5/13/chartex" xmlns:cx8="http://schemas.microsoft.com/office/drawing/2016/5/14/chartex" xmlns:mc="http://schemas.openxmlformats.org/markup-compatibility/2006" xmlns:aink="http://schemas.microsoft.com/office/drawing/2016/ink" xmlns:am3d="http://schemas.microsoft.com/office/drawing/2017/model3d" xmlns:o="urn:schemas-microsoft-com:office:office" xmlns:r="http://schemas.openxmlformats.org/officeDocument/2006/relationships" xmlns:m="http://schemas.openxmlformats.org/officeDocument/2006/math" xmlns:v="urn:schemas-microsoft-com:vml" xmlns:wp14="http://schemas.microsoft.com/office/word/2010/wordprocessingDrawing" xmlns:wp="http://schemas.openxmlformats.org/drawingml/2006/wordprocessingDrawing" xmlns:w10="urn:schemas-microsoft-com:office:word" xmlns:w="http://schemas.openxmlformats.org/wordprocessingml/2006/main" xmlns:w14="http://schemas.microsoft.com/office/word/2010/wordml" xmlns:w15="http://schemas.microsoft.com/office/word/2012/wordml" xmlns:w16cid="http://schemas.microsoft.com/office/word/2016/wordml/cid" xmlns:w16se="http://schemas.microsoft.com/office/word/2015/wordml/symex" xmlns:wpg="http://schemas.microsoft.com/office/word/2010/wordprocessingGroup" xmlns:wpi="http://schemas.microsoft.com/office/word/2010/wordprocessingInk" xmlns:wne="http://schemas.microsoft.com/office/word/2006/wordml" xmlns:wps="http://schemas.microsoft.com/office/word/2010/wordprocessingShape" mc:Ignorable="w14 w15 w16se w16cid wp14">
+<w:footnotes xmlns:ve="http://schemas.openxmlformats.org/markup-compatibility/2006" xmlns:o="urn:schemas-microsoft-com:office:office" xmlns:r="http://schemas.openxmlformats.org/officeDocument/2006/relationships" xmlns:m="http://schemas.openxmlformats.org/officeDocument/2006/math" xmlns:v="urn:schemas-microsoft-com:vml" xmlns:wp="http://schemas.openxmlformats.org/drawingml/2006/wordprocessingDrawing" xmlns:w10="urn:schemas-microsoft-com:office:word" xmlns:w="http://schemas.openxmlformats.org/wordprocessingml/2006/main" xmlns:wne="http://schemas.microsoft.com/office/word/2006/wordml">
   <w:footnote w:type="separator" w:id="-1">
     <w:p>
       <w:r>
@@ -4367,8 +4446,8 @@
 </file>
 
 <file path=word/numbering.xml><?xml version="1.0" encoding="utf-8"?>
-<w:numbering xmlns:wpc="http://schemas.microsoft.com/office/word/2010/wordprocessingCanvas" xmlns:cx="http://schemas.microsoft.com/office/drawing/2014/chartex" xmlns:cx1="http://schemas.microsoft.com/office/drawing/2015/9/8/chartex" xmlns:cx2="http://schemas.microsoft.com/office/drawing/2015/10/21/chartex" xmlns:cx3="http://schemas.microsoft.com/office/drawing/2016/5/9/chartex" xmlns:cx4="http://schemas.microsoft.com/office/drawing/2016/5/10/chartex" xmlns:cx5="http://schemas.microsoft.com/office/drawing/2016/5/11/chartex" xmlns:cx6="http://schemas.microsoft.com/office/drawing/2016/5/12/chartex" xmlns:cx7="http://schemas.microsoft.com/office/drawing/2016/5/13/chartex" xmlns:cx8="http://schemas.microsoft.com/office/drawing/2016/5/14/chartex" xmlns:mc="http://schemas.openxmlformats.org/markup-compatibility/2006" xmlns:aink="http://schemas.microsoft.com/office/drawing/2016/ink" xmlns:am3d="http://schemas.microsoft.com/office/drawing/2017/model3d" xmlns:o="urn:schemas-microsoft-com:office:office" xmlns:r="http://schemas.openxmlformats.org/officeDocument/2006/relationships" xmlns:m="http://schemas.openxmlformats.org/officeDocument/2006/math" xmlns:v="urn:schemas-microsoft-com:vml" xmlns:wp14="http://schemas.microsoft.com/office/word/2010/wordprocessingDrawing" xmlns:wp="http://schemas.openxmlformats.org/drawingml/2006/wordprocessingDrawing" xmlns:w10="urn:schemas-microsoft-com:office:word" xmlns:w="http://schemas.openxmlformats.org/wordprocessingml/2006/main" xmlns:w14="http://schemas.microsoft.com/office/word/2010/wordml" xmlns:w15="http://schemas.microsoft.com/office/word/2012/wordml" xmlns:w16cid="http://schemas.microsoft.com/office/word/2016/wordml/cid" xmlns:w16se="http://schemas.microsoft.com/office/word/2015/wordml/symex" xmlns:wpg="http://schemas.microsoft.com/office/word/2010/wordprocessingGroup" xmlns:wpi="http://schemas.microsoft.com/office/word/2010/wordprocessingInk" xmlns:wne="http://schemas.microsoft.com/office/word/2006/wordml" xmlns:wps="http://schemas.microsoft.com/office/word/2010/wordprocessingShape" mc:Ignorable="w14 w15 w16se w16cid wp14">
-  <w:abstractNum w:abstractNumId="0" w15:restartNumberingAfterBreak="0">
+<w:numbering xmlns:ve="http://schemas.openxmlformats.org/markup-compatibility/2006" xmlns:o="urn:schemas-microsoft-com:office:office" xmlns:r="http://schemas.openxmlformats.org/officeDocument/2006/relationships" xmlns:m="http://schemas.openxmlformats.org/officeDocument/2006/math" xmlns:v="urn:schemas-microsoft-com:vml" xmlns:wp="http://schemas.openxmlformats.org/drawingml/2006/wordprocessingDrawing" xmlns:w10="urn:schemas-microsoft-com:office:word" xmlns:w="http://schemas.openxmlformats.org/wordprocessingml/2006/main" xmlns:wne="http://schemas.microsoft.com/office/word/2006/wordml">
+  <w:abstractNum w:abstractNumId="0">
     <w:nsid w:val="05EF5610"/>
     <w:multiLevelType w:val="hybridMultilevel"/>
     <w:tmpl w:val="C8E48BA8"/>
@@ -4481,7 +4560,7 @@
       </w:rPr>
     </w:lvl>
   </w:abstractNum>
-  <w:abstractNum w:abstractNumId="1" w15:restartNumberingAfterBreak="0">
+  <w:abstractNum w:abstractNumId="1">
     <w:nsid w:val="126F5384"/>
     <w:multiLevelType w:val="hybridMultilevel"/>
     <w:tmpl w:val="793677DC"/>
@@ -4594,7 +4673,7 @@
       </w:rPr>
     </w:lvl>
   </w:abstractNum>
-  <w:abstractNum w:abstractNumId="2" w15:restartNumberingAfterBreak="0">
+  <w:abstractNum w:abstractNumId="2">
     <w:nsid w:val="23023DF1"/>
     <w:multiLevelType w:val="hybridMultilevel"/>
     <w:tmpl w:val="8CCACD72"/>
@@ -4708,7 +4787,7 @@
       </w:rPr>
     </w:lvl>
   </w:abstractNum>
-  <w:abstractNum w:abstractNumId="3" w15:restartNumberingAfterBreak="0">
+  <w:abstractNum w:abstractNumId="3">
     <w:nsid w:val="3229088E"/>
     <w:multiLevelType w:val="hybridMultilevel"/>
     <w:tmpl w:val="E5CA2A16"/>
@@ -4820,7 +4899,7 @@
       </w:rPr>
     </w:lvl>
   </w:abstractNum>
-  <w:abstractNum w:abstractNumId="4" w15:restartNumberingAfterBreak="0">
+  <w:abstractNum w:abstractNumId="4">
     <w:nsid w:val="35CE4E09"/>
     <w:multiLevelType w:val="hybridMultilevel"/>
     <w:tmpl w:val="E146B83E"/>
@@ -4933,7 +5012,7 @@
       </w:rPr>
     </w:lvl>
   </w:abstractNum>
-  <w:abstractNum w:abstractNumId="5" w15:restartNumberingAfterBreak="0">
+  <w:abstractNum w:abstractNumId="5">
     <w:nsid w:val="3AA630D8"/>
     <w:multiLevelType w:val="hybridMultilevel"/>
     <w:tmpl w:val="2132E5FA"/>
@@ -5047,7 +5126,7 @@
       </w:rPr>
     </w:lvl>
   </w:abstractNum>
-  <w:abstractNum w:abstractNumId="6" w15:restartNumberingAfterBreak="0">
+  <w:abstractNum w:abstractNumId="6">
     <w:nsid w:val="48535A58"/>
     <w:multiLevelType w:val="hybridMultilevel"/>
     <w:tmpl w:val="406CBCEA"/>
@@ -5161,7 +5240,7 @@
       </w:rPr>
     </w:lvl>
   </w:abstractNum>
-  <w:abstractNum w:abstractNumId="7" w15:restartNumberingAfterBreak="0">
+  <w:abstractNum w:abstractNumId="7">
     <w:nsid w:val="60237B6C"/>
     <w:multiLevelType w:val="hybridMultilevel"/>
     <w:tmpl w:val="76CAAE92"/>
@@ -5274,7 +5353,7 @@
       </w:rPr>
     </w:lvl>
   </w:abstractNum>
-  <w:abstractNum w:abstractNumId="8" w15:restartNumberingAfterBreak="0">
+  <w:abstractNum w:abstractNumId="8">
     <w:nsid w:val="608924A7"/>
     <w:multiLevelType w:val="hybridMultilevel"/>
     <w:tmpl w:val="BB821A64"/>
@@ -5387,7 +5466,7 @@
       </w:rPr>
     </w:lvl>
   </w:abstractNum>
-  <w:abstractNum w:abstractNumId="9" w15:restartNumberingAfterBreak="0">
+  <w:abstractNum w:abstractNumId="9">
     <w:nsid w:val="6170436A"/>
     <w:multiLevelType w:val="hybridMultilevel"/>
     <w:tmpl w:val="D9D8EE60"/>
@@ -5500,7 +5579,7 @@
       </w:rPr>
     </w:lvl>
   </w:abstractNum>
-  <w:abstractNum w:abstractNumId="10" w15:restartNumberingAfterBreak="0">
+  <w:abstractNum w:abstractNumId="10">
     <w:nsid w:val="66621C26"/>
     <w:multiLevelType w:val="hybridMultilevel"/>
     <w:tmpl w:val="A6629F6A"/>
@@ -5589,7 +5668,7 @@
       </w:pPr>
     </w:lvl>
   </w:abstractNum>
-  <w:abstractNum w:abstractNumId="11" w15:restartNumberingAfterBreak="0">
+  <w:abstractNum w:abstractNumId="11">
     <w:nsid w:val="666631CD"/>
     <w:multiLevelType w:val="hybridMultilevel"/>
     <w:tmpl w:val="6A3C0134"/>
@@ -5702,7 +5781,7 @@
       </w:rPr>
     </w:lvl>
   </w:abstractNum>
-  <w:abstractNum w:abstractNumId="12" w15:restartNumberingAfterBreak="0">
+  <w:abstractNum w:abstractNumId="12">
     <w:nsid w:val="6F2A6E47"/>
     <w:multiLevelType w:val="hybridMultilevel"/>
     <w:tmpl w:val="C83E765E"/>
@@ -5815,7 +5894,7 @@
       </w:rPr>
     </w:lvl>
   </w:abstractNum>
-  <w:abstractNum w:abstractNumId="13" w15:restartNumberingAfterBreak="0">
+  <w:abstractNum w:abstractNumId="13">
     <w:nsid w:val="74176CE0"/>
     <w:multiLevelType w:val="hybridMultilevel"/>
     <w:tmpl w:val="3B349670"/>
@@ -5974,7 +6053,7 @@
 </file>
 
 <file path=word/styles.xml><?xml version="1.0" encoding="utf-8"?>
-<w:styles xmlns:mc="http://schemas.openxmlformats.org/markup-compatibility/2006" xmlns:r="http://schemas.openxmlformats.org/officeDocument/2006/relationships" xmlns:w="http://schemas.openxmlformats.org/wordprocessingml/2006/main" xmlns:w14="http://schemas.microsoft.com/office/word/2010/wordml" xmlns:w15="http://schemas.microsoft.com/office/word/2012/wordml" xmlns:w16cid="http://schemas.microsoft.com/office/word/2016/wordml/cid" xmlns:w16se="http://schemas.microsoft.com/office/word/2015/wordml/symex" mc:Ignorable="w14 w15 w16se w16cid">
+<w:styles xmlns:r="http://schemas.openxmlformats.org/officeDocument/2006/relationships" xmlns:w="http://schemas.openxmlformats.org/wordprocessingml/2006/main">
   <w:docDefaults>
     <w:rPrDefault>
       <w:rPr>
@@ -5990,383 +6069,146 @@
       </w:pPr>
     </w:pPrDefault>
   </w:docDefaults>
-  <w:latentStyles w:defLockedState="0" w:defUIPriority="99" w:defSemiHidden="0" w:defUnhideWhenUsed="0" w:defQFormat="0" w:count="376">
-    <w:lsdException w:name="Normal" w:uiPriority="0" w:qFormat="1"/>
-    <w:lsdException w:name="heading 1" w:uiPriority="9" w:qFormat="1"/>
-    <w:lsdException w:name="heading 2" w:semiHidden="1" w:uiPriority="9" w:unhideWhenUsed="1" w:qFormat="1"/>
-    <w:lsdException w:name="heading 3" w:semiHidden="1" w:uiPriority="9" w:unhideWhenUsed="1" w:qFormat="1"/>
-    <w:lsdException w:name="heading 4" w:semiHidden="1" w:uiPriority="9" w:unhideWhenUsed="1" w:qFormat="1"/>
-    <w:lsdException w:name="heading 5" w:semiHidden="1" w:uiPriority="9" w:unhideWhenUsed="1" w:qFormat="1"/>
-    <w:lsdException w:name="heading 6" w:semiHidden="1" w:uiPriority="9" w:unhideWhenUsed="1" w:qFormat="1"/>
-    <w:lsdException w:name="heading 7" w:semiHidden="1" w:uiPriority="9" w:unhideWhenUsed="1" w:qFormat="1"/>
-    <w:lsdException w:name="heading 8" w:semiHidden="1" w:uiPriority="9" w:unhideWhenUsed="1" w:qFormat="1"/>
-    <w:lsdException w:name="heading 9" w:semiHidden="1" w:uiPriority="0" w:unhideWhenUsed="1" w:qFormat="1"/>
-    <w:lsdException w:name="index 1" w:semiHidden="1" w:unhideWhenUsed="1"/>
-    <w:lsdException w:name="index 2" w:semiHidden="1" w:unhideWhenUsed="1"/>
-    <w:lsdException w:name="index 3" w:semiHidden="1" w:unhideWhenUsed="1"/>
-    <w:lsdException w:name="index 4" w:semiHidden="1" w:unhideWhenUsed="1"/>
-    <w:lsdException w:name="index 5" w:semiHidden="1" w:unhideWhenUsed="1"/>
-    <w:lsdException w:name="index 6" w:semiHidden="1" w:unhideWhenUsed="1"/>
-    <w:lsdException w:name="index 7" w:semiHidden="1" w:unhideWhenUsed="1"/>
-    <w:lsdException w:name="index 8" w:semiHidden="1" w:unhideWhenUsed="1"/>
-    <w:lsdException w:name="index 9" w:semiHidden="1" w:unhideWhenUsed="1"/>
-    <w:lsdException w:name="toc 1" w:semiHidden="1" w:uiPriority="39" w:unhideWhenUsed="1"/>
-    <w:lsdException w:name="toc 2" w:semiHidden="1" w:uiPriority="39" w:unhideWhenUsed="1"/>
-    <w:lsdException w:name="toc 3" w:semiHidden="1" w:uiPriority="39" w:unhideWhenUsed="1"/>
-    <w:lsdException w:name="toc 4" w:semiHidden="1" w:uiPriority="39" w:unhideWhenUsed="1"/>
-    <w:lsdException w:name="toc 5" w:semiHidden="1" w:uiPriority="39" w:unhideWhenUsed="1"/>
-    <w:lsdException w:name="toc 6" w:semiHidden="1" w:uiPriority="39" w:unhideWhenUsed="1"/>
-    <w:lsdException w:name="toc 7" w:semiHidden="1" w:uiPriority="39" w:unhideWhenUsed="1"/>
-    <w:lsdException w:name="toc 8" w:semiHidden="1" w:uiPriority="39" w:unhideWhenUsed="1"/>
-    <w:lsdException w:name="toc 9" w:semiHidden="1" w:uiPriority="39" w:unhideWhenUsed="1"/>
-    <w:lsdException w:name="Normal Indent" w:semiHidden="1" w:unhideWhenUsed="1"/>
-    <w:lsdException w:name="footnote text" w:semiHidden="1" w:uiPriority="0" w:unhideWhenUsed="1"/>
-    <w:lsdException w:name="annotation text" w:semiHidden="1" w:unhideWhenUsed="1"/>
-    <w:lsdException w:name="header" w:semiHidden="1" w:unhideWhenUsed="1"/>
-    <w:lsdException w:name="footer" w:semiHidden="1" w:unhideWhenUsed="1"/>
-    <w:lsdException w:name="index heading" w:semiHidden="1" w:unhideWhenUsed="1"/>
-    <w:lsdException w:name="caption" w:semiHidden="1" w:uiPriority="35" w:unhideWhenUsed="1" w:qFormat="1"/>
-    <w:lsdException w:name="table of figures" w:semiHidden="1" w:unhideWhenUsed="1"/>
-    <w:lsdException w:name="envelope address" w:semiHidden="1" w:unhideWhenUsed="1"/>
-    <w:lsdException w:name="envelope return" w:semiHidden="1" w:unhideWhenUsed="1"/>
-    <w:lsdException w:name="footnote reference" w:semiHidden="1" w:uiPriority="0" w:unhideWhenUsed="1"/>
-    <w:lsdException w:name="annotation reference" w:semiHidden="1" w:unhideWhenUsed="1"/>
-    <w:lsdException w:name="line number" w:semiHidden="1" w:unhideWhenUsed="1"/>
-    <w:lsdException w:name="page number" w:semiHidden="1" w:unhideWhenUsed="1"/>
-    <w:lsdException w:name="endnote reference" w:semiHidden="1" w:unhideWhenUsed="1"/>
-    <w:lsdException w:name="endnote text" w:semiHidden="1" w:unhideWhenUsed="1"/>
-    <w:lsdException w:name="table of authorities" w:semiHidden="1" w:unhideWhenUsed="1"/>
-    <w:lsdException w:name="macro" w:semiHidden="1" w:unhideWhenUsed="1"/>
-    <w:lsdException w:name="toa heading" w:semiHidden="1" w:unhideWhenUsed="1"/>
-    <w:lsdException w:name="List" w:semiHidden="1" w:unhideWhenUsed="1"/>
-    <w:lsdException w:name="List Bullet" w:semiHidden="1" w:unhideWhenUsed="1"/>
-    <w:lsdException w:name="List Number" w:semiHidden="1" w:unhideWhenUsed="1"/>
-    <w:lsdException w:name="List 2" w:semiHidden="1" w:unhideWhenUsed="1"/>
-    <w:lsdException w:name="List 3" w:semiHidden="1" w:unhideWhenUsed="1"/>
-    <w:lsdException w:name="List 4" w:semiHidden="1" w:unhideWhenUsed="1"/>
-    <w:lsdException w:name="List 5" w:semiHidden="1" w:unhideWhenUsed="1"/>
-    <w:lsdException w:name="List Bullet 2" w:semiHidden="1" w:unhideWhenUsed="1"/>
-    <w:lsdException w:name="List Bullet 3" w:semiHidden="1" w:unhideWhenUsed="1"/>
-    <w:lsdException w:name="List Bullet 4" w:semiHidden="1" w:unhideWhenUsed="1"/>
-    <w:lsdException w:name="List Bullet 5" w:semiHidden="1" w:unhideWhenUsed="1"/>
-    <w:lsdException w:name="List Number 2" w:semiHidden="1" w:unhideWhenUsed="1"/>
-    <w:lsdException w:name="List Number 3" w:semiHidden="1" w:unhideWhenUsed="1"/>
-    <w:lsdException w:name="List Number 4" w:semiHidden="1" w:unhideWhenUsed="1"/>
-    <w:lsdException w:name="List Number 5" w:semiHidden="1" w:unhideWhenUsed="1"/>
-    <w:lsdException w:name="Title" w:uiPriority="10" w:qFormat="1"/>
-    <w:lsdException w:name="Closing" w:semiHidden="1" w:unhideWhenUsed="1"/>
-    <w:lsdException w:name="Signature" w:semiHidden="1" w:unhideWhenUsed="1"/>
-    <w:lsdException w:name="Default Paragraph Font" w:semiHidden="1" w:uiPriority="1" w:unhideWhenUsed="1"/>
-    <w:lsdException w:name="Body Text" w:semiHidden="1" w:unhideWhenUsed="1"/>
-    <w:lsdException w:name="Body Text Indent" w:semiHidden="1" w:unhideWhenUsed="1"/>
-    <w:lsdException w:name="List Continue" w:semiHidden="1" w:unhideWhenUsed="1"/>
-    <w:lsdException w:name="List Continue 2" w:semiHidden="1" w:unhideWhenUsed="1"/>
-    <w:lsdException w:name="List Continue 3" w:semiHidden="1" w:unhideWhenUsed="1"/>
-    <w:lsdException w:name="List Continue 4" w:semiHidden="1" w:unhideWhenUsed="1"/>
-    <w:lsdException w:name="List Continue 5" w:semiHidden="1" w:unhideWhenUsed="1"/>
-    <w:lsdException w:name="Message Header" w:semiHidden="1" w:unhideWhenUsed="1"/>
-    <w:lsdException w:name="Subtitle" w:uiPriority="11" w:qFormat="1"/>
-    <w:lsdException w:name="Salutation" w:semiHidden="1" w:unhideWhenUsed="1"/>
-    <w:lsdException w:name="Date" w:semiHidden="1" w:unhideWhenUsed="1"/>
-    <w:lsdException w:name="Body Text First Indent" w:semiHidden="1" w:unhideWhenUsed="1"/>
-    <w:lsdException w:name="Body Text First Indent 2" w:semiHidden="1" w:unhideWhenUsed="1"/>
-    <w:lsdException w:name="Note Heading" w:semiHidden="1" w:unhideWhenUsed="1"/>
-    <w:lsdException w:name="Body Text 2" w:semiHidden="1" w:unhideWhenUsed="1"/>
-    <w:lsdException w:name="Body Text 3" w:semiHidden="1" w:unhideWhenUsed="1"/>
-    <w:lsdException w:name="Body Text Indent 2" w:semiHidden="1" w:unhideWhenUsed="1"/>
-    <w:lsdException w:name="Body Text Indent 3" w:semiHidden="1" w:unhideWhenUsed="1"/>
-    <w:lsdException w:name="Block Text" w:semiHidden="1" w:unhideWhenUsed="1"/>
-    <w:lsdException w:name="Hyperlink" w:semiHidden="1" w:unhideWhenUsed="1"/>
-    <w:lsdException w:name="FollowedHyperlink" w:semiHidden="1" w:unhideWhenUsed="1"/>
-    <w:lsdException w:name="Strong" w:uiPriority="22" w:qFormat="1"/>
-    <w:lsdException w:name="Emphasis" w:uiPriority="20" w:qFormat="1"/>
-    <w:lsdException w:name="Document Map" w:semiHidden="1" w:unhideWhenUsed="1"/>
-    <w:lsdException w:name="Plain Text" w:semiHidden="1" w:unhideWhenUsed="1"/>
-    <w:lsdException w:name="E-mail Signature" w:semiHidden="1" w:unhideWhenUsed="1"/>
-    <w:lsdException w:name="HTML Top of Form" w:semiHidden="1" w:unhideWhenUsed="1"/>
-    <w:lsdException w:name="HTML Bottom of Form" w:semiHidden="1" w:unhideWhenUsed="1"/>
-    <w:lsdException w:name="Normal (Web)" w:semiHidden="1" w:unhideWhenUsed="1"/>
-    <w:lsdException w:name="HTML Acronym" w:semiHidden="1" w:unhideWhenUsed="1"/>
-    <w:lsdException w:name="HTML Address" w:semiHidden="1" w:unhideWhenUsed="1"/>
-    <w:lsdException w:name="HTML Cite" w:semiHidden="1" w:unhideWhenUsed="1"/>
-    <w:lsdException w:name="HTML Code" w:semiHidden="1" w:unhideWhenUsed="1"/>
-    <w:lsdException w:name="HTML Definition" w:semiHidden="1" w:unhideWhenUsed="1"/>
-    <w:lsdException w:name="HTML Keyboard" w:semiHidden="1" w:unhideWhenUsed="1"/>
-    <w:lsdException w:name="HTML Preformatted" w:semiHidden="1" w:unhideWhenUsed="1"/>
-    <w:lsdException w:name="HTML Sample" w:semiHidden="1" w:unhideWhenUsed="1"/>
-    <w:lsdException w:name="HTML Typewriter" w:semiHidden="1" w:unhideWhenUsed="1"/>
-    <w:lsdException w:name="HTML Variable" w:semiHidden="1" w:unhideWhenUsed="1"/>
-    <w:lsdException w:name="Normal Table" w:semiHidden="1" w:unhideWhenUsed="1"/>
-    <w:lsdException w:name="annotation subject" w:semiHidden="1" w:unhideWhenUsed="1"/>
-    <w:lsdException w:name="No List" w:semiHidden="1" w:unhideWhenUsed="1"/>
-    <w:lsdException w:name="Outline List 1" w:semiHidden="1" w:unhideWhenUsed="1"/>
-    <w:lsdException w:name="Outline List 2" w:semiHidden="1" w:unhideWhenUsed="1"/>
-    <w:lsdException w:name="Outline List 3" w:semiHidden="1" w:unhideWhenUsed="1"/>
-    <w:lsdException w:name="Table Simple 1" w:semiHidden="1" w:unhideWhenUsed="1"/>
-    <w:lsdException w:name="Table Simple 2" w:semiHidden="1" w:unhideWhenUsed="1"/>
-    <w:lsdException w:name="Table Simple 3" w:semiHidden="1" w:unhideWhenUsed="1"/>
-    <w:lsdException w:name="Table Classic 1" w:semiHidden="1" w:unhideWhenUsed="1"/>
-    <w:lsdException w:name="Table Classic 2" w:semiHidden="1" w:unhideWhenUsed="1"/>
-    <w:lsdException w:name="Table Classic 3" w:semiHidden="1" w:unhideWhenUsed="1"/>
-    <w:lsdException w:name="Table Classic 4" w:semiHidden="1" w:unhideWhenUsed="1"/>
-    <w:lsdException w:name="Table Colorful 1" w:semiHidden="1" w:unhideWhenUsed="1"/>
-    <w:lsdException w:name="Table Colorful 2" w:semiHidden="1" w:unhideWhenUsed="1"/>
-    <w:lsdException w:name="Table Colorful 3" w:semiHidden="1" w:unhideWhenUsed="1"/>
-    <w:lsdException w:name="Table Columns 1" w:semiHidden="1" w:unhideWhenUsed="1"/>
-    <w:lsdException w:name="Table Columns 2" w:semiHidden="1" w:unhideWhenUsed="1"/>
-    <w:lsdException w:name="Table Columns 3" w:semiHidden="1" w:unhideWhenUsed="1"/>
-    <w:lsdException w:name="Table Columns 4" w:semiHidden="1" w:unhideWhenUsed="1"/>
-    <w:lsdException w:name="Table Columns 5" w:semiHidden="1" w:unhideWhenUsed="1"/>
-    <w:lsdException w:name="Table Grid 1" w:semiHidden="1" w:unhideWhenUsed="1"/>
-    <w:lsdException w:name="Table Grid 2" w:semiHidden="1" w:unhideWhenUsed="1"/>
-    <w:lsdException w:name="Table Grid 3" w:semiHidden="1" w:unhideWhenUsed="1"/>
-    <w:lsdException w:name="Table Grid 4" w:semiHidden="1" w:unhideWhenUsed="1"/>
-    <w:lsdException w:name="Table Grid 5" w:semiHidden="1" w:unhideWhenUsed="1"/>
-    <w:lsdException w:name="Table Grid 6" w:semiHidden="1" w:unhideWhenUsed="1"/>
-    <w:lsdException w:name="Table Grid 7" w:semiHidden="1" w:unhideWhenUsed="1"/>
-    <w:lsdException w:name="Table Grid 8" w:semiHidden="1" w:unhideWhenUsed="1"/>
-    <w:lsdException w:name="Table List 1" w:semiHidden="1" w:unhideWhenUsed="1"/>
-    <w:lsdException w:name="Table List 2" w:semiHidden="1" w:unhideWhenUsed="1"/>
-    <w:lsdException w:name="Table List 3" w:semiHidden="1" w:unhideWhenUsed="1"/>
-    <w:lsdException w:name="Table List 4" w:semiHidden="1" w:unhideWhenUsed="1"/>
-    <w:lsdException w:name="Table List 5" w:semiHidden="1" w:unhideWhenUsed="1"/>
-    <w:lsdException w:name="Table List 6" w:semiHidden="1" w:unhideWhenUsed="1"/>
-    <w:lsdException w:name="Table List 7" w:semiHidden="1" w:unhideWhenUsed="1"/>
-    <w:lsdException w:name="Table List 8" w:semiHidden="1" w:unhideWhenUsed="1"/>
-    <w:lsdException w:name="Table 3D effects 1" w:semiHidden="1" w:unhideWhenUsed="1"/>
-    <w:lsdException w:name="Table 3D effects 2" w:semiHidden="1" w:unhideWhenUsed="1"/>
-    <w:lsdException w:name="Table 3D effects 3" w:semiHidden="1" w:unhideWhenUsed="1"/>
-    <w:lsdException w:name="Table Contemporary" w:semiHidden="1" w:unhideWhenUsed="1"/>
-    <w:lsdException w:name="Table Elegant" w:semiHidden="1" w:unhideWhenUsed="1"/>
-    <w:lsdException w:name="Table Professional" w:semiHidden="1" w:unhideWhenUsed="1"/>
-    <w:lsdException w:name="Table Subtle 1" w:semiHidden="1" w:unhideWhenUsed="1"/>
-    <w:lsdException w:name="Table Subtle 2" w:semiHidden="1" w:unhideWhenUsed="1"/>
-    <w:lsdException w:name="Table Web 1" w:semiHidden="1" w:unhideWhenUsed="1"/>
-    <w:lsdException w:name="Table Web 2" w:semiHidden="1" w:unhideWhenUsed="1"/>
-    <w:lsdException w:name="Table Web 3" w:semiHidden="1" w:unhideWhenUsed="1"/>
-    <w:lsdException w:name="Balloon Text" w:semiHidden="1" w:unhideWhenUsed="1"/>
-    <w:lsdException w:name="Table Grid" w:uiPriority="59"/>
-    <w:lsdException w:name="Table Theme" w:semiHidden="1" w:unhideWhenUsed="1"/>
-    <w:lsdException w:name="Placeholder Text" w:semiHidden="1"/>
-    <w:lsdException w:name="No Spacing" w:uiPriority="1" w:qFormat="1"/>
-    <w:lsdException w:name="Light Shading" w:uiPriority="60"/>
-    <w:lsdException w:name="Light List" w:uiPriority="61"/>
-    <w:lsdException w:name="Light Grid" w:uiPriority="62"/>
-    <w:lsdException w:name="Medium Shading 1" w:uiPriority="63"/>
-    <w:lsdException w:name="Medium Shading 2" w:uiPriority="64"/>
-    <w:lsdException w:name="Medium List 1" w:uiPriority="65"/>
-    <w:lsdException w:name="Medium List 2" w:uiPriority="66"/>
-    <w:lsdException w:name="Medium Grid 1" w:uiPriority="67"/>
-    <w:lsdException w:name="Medium Grid 2" w:uiPriority="68"/>
-    <w:lsdException w:name="Medium Grid 3" w:uiPriority="69"/>
-    <w:lsdException w:name="Dark List" w:uiPriority="70"/>
-    <w:lsdException w:name="Colorful Shading" w:uiPriority="71"/>
-    <w:lsdException w:name="Colorful List" w:uiPriority="72"/>
-    <w:lsdException w:name="Colorful Grid" w:uiPriority="73"/>
-    <w:lsdException w:name="Light Shading Accent 1" w:uiPriority="60"/>
-    <w:lsdException w:name="Light List Accent 1" w:uiPriority="61"/>
-    <w:lsdException w:name="Light Grid Accent 1" w:uiPriority="62"/>
-    <w:lsdException w:name="Medium Shading 1 Accent 1" w:uiPriority="63"/>
-    <w:lsdException w:name="Medium Shading 2 Accent 1" w:uiPriority="64"/>
-    <w:lsdException w:name="Medium List 1 Accent 1" w:uiPriority="65"/>
-    <w:lsdException w:name="Revision" w:semiHidden="1"/>
-    <w:lsdException w:name="List Paragraph" w:uiPriority="34" w:qFormat="1"/>
-    <w:lsdException w:name="Quote" w:uiPriority="29" w:qFormat="1"/>
-    <w:lsdException w:name="Intense Quote" w:uiPriority="30" w:qFormat="1"/>
-    <w:lsdException w:name="Medium List 2 Accent 1" w:uiPriority="66"/>
-    <w:lsdException w:name="Medium Grid 1 Accent 1" w:uiPriority="67"/>
-    <w:lsdException w:name="Medium Grid 2 Accent 1" w:uiPriority="68"/>
-    <w:lsdException w:name="Medium Grid 3 Accent 1" w:uiPriority="69"/>
-    <w:lsdException w:name="Dark List Accent 1" w:uiPriority="70"/>
-    <w:lsdException w:name="Colorful Shading Accent 1" w:uiPriority="71"/>
-    <w:lsdException w:name="Colorful List Accent 1" w:uiPriority="72"/>
-    <w:lsdException w:name="Colorful Grid Accent 1" w:uiPriority="73"/>
-    <w:lsdException w:name="Light Shading Accent 2" w:uiPriority="60"/>
-    <w:lsdException w:name="Light List Accent 2" w:uiPriority="61"/>
-    <w:lsdException w:name="Light Grid Accent 2" w:uiPriority="62"/>
-    <w:lsdException w:name="Medium Shading 1 Accent 2" w:uiPriority="63"/>
-    <w:lsdException w:name="Medium Shading 2 Accent 2" w:uiPriority="64"/>
-    <w:lsdException w:name="Medium List 1 Accent 2" w:uiPriority="65"/>
-    <w:lsdException w:name="Medium List 2 Accent 2" w:uiPriority="66"/>
-    <w:lsdException w:name="Medium Grid 1 Accent 2" w:uiPriority="67"/>
-    <w:lsdException w:name="Medium Grid 2 Accent 2" w:uiPriority="68"/>
-    <w:lsdException w:name="Medium Grid 3 Accent 2" w:uiPriority="69"/>
-    <w:lsdException w:name="Dark List Accent 2" w:uiPriority="70"/>
-    <w:lsdException w:name="Colorful Shading Accent 2" w:uiPriority="71"/>
-    <w:lsdException w:name="Colorful List Accent 2" w:uiPriority="72"/>
-    <w:lsdException w:name="Colorful Grid Accent 2" w:uiPriority="73"/>
-    <w:lsdException w:name="Light Shading Accent 3" w:uiPriority="60"/>
-    <w:lsdException w:name="Light List Accent 3" w:uiPriority="61"/>
-    <w:lsdException w:name="Light Grid Accent 3" w:uiPriority="62"/>
-    <w:lsdException w:name="Medium Shading 1 Accent 3" w:uiPriority="63"/>
-    <w:lsdException w:name="Medium Shading 2 Accent 3" w:uiPriority="64"/>
-    <w:lsdException w:name="Medium List 1 Accent 3" w:uiPriority="65"/>
-    <w:lsdException w:name="Medium List 2 Accent 3" w:uiPriority="66"/>
-    <w:lsdException w:name="Medium Grid 1 Accent 3" w:uiPriority="67"/>
-    <w:lsdException w:name="Medium Grid 2 Accent 3" w:uiPriority="68"/>
-    <w:lsdException w:name="Medium Grid 3 Accent 3" w:uiPriority="69"/>
-    <w:lsdException w:name="Dark List Accent 3" w:uiPriority="70"/>
-    <w:lsdException w:name="Colorful Shading Accent 3" w:uiPriority="71"/>
-    <w:lsdException w:name="Colorful List Accent 3" w:uiPriority="72"/>
-    <w:lsdException w:name="Colorful Grid Accent 3" w:uiPriority="73"/>
-    <w:lsdException w:name="Light Shading Accent 4" w:uiPriority="60"/>
-    <w:lsdException w:name="Light List Accent 4" w:uiPriority="61"/>
-    <w:lsdException w:name="Light Grid Accent 4" w:uiPriority="62"/>
-    <w:lsdException w:name="Medium Shading 1 Accent 4" w:uiPriority="63"/>
-    <w:lsdException w:name="Medium Shading 2 Accent 4" w:uiPriority="64"/>
-    <w:lsdException w:name="Medium List 1 Accent 4" w:uiPriority="65"/>
-    <w:lsdException w:name="Medium List 2 Accent 4" w:uiPriority="66"/>
-    <w:lsdException w:name="Medium Grid 1 Accent 4" w:uiPriority="67"/>
-    <w:lsdException w:name="Medium Grid 2 Accent 4" w:uiPriority="68"/>
-    <w:lsdException w:name="Medium Grid 3 Accent 4" w:uiPriority="69"/>
-    <w:lsdException w:name="Dark List Accent 4" w:uiPriority="70"/>
-    <w:lsdException w:name="Colorful Shading Accent 4" w:uiPriority="71"/>
-    <w:lsdException w:name="Colorful List Accent 4" w:uiPriority="72"/>
-    <w:lsdException w:name="Colorful Grid Accent 4" w:uiPriority="73"/>
-    <w:lsdException w:name="Light Shading Accent 5" w:uiPriority="60"/>
-    <w:lsdException w:name="Light List Accent 5" w:uiPriority="61"/>
-    <w:lsdException w:name="Light Grid Accent 5" w:uiPriority="62"/>
-    <w:lsdException w:name="Medium Shading 1 Accent 5" w:uiPriority="63"/>
-    <w:lsdException w:name="Medium Shading 2 Accent 5" w:uiPriority="64"/>
-    <w:lsdException w:name="Medium List 1 Accent 5" w:uiPriority="65"/>
-    <w:lsdException w:name="Medium List 2 Accent 5" w:uiPriority="66"/>
-    <w:lsdException w:name="Medium Grid 1 Accent 5" w:uiPriority="67"/>
-    <w:lsdException w:name="Medium Grid 2 Accent 5" w:uiPriority="68"/>
-    <w:lsdException w:name="Medium Grid 3 Accent 5" w:uiPriority="69"/>
-    <w:lsdException w:name="Dark List Accent 5" w:uiPriority="70"/>
-    <w:lsdException w:name="Colorful Shading Accent 5" w:uiPriority="71"/>
-    <w:lsdException w:name="Colorful List Accent 5" w:uiPriority="72"/>
-    <w:lsdException w:name="Colorful Grid Accent 5" w:uiPriority="73"/>
-    <w:lsdException w:name="Light Shading Accent 6" w:uiPriority="60"/>
-    <w:lsdException w:name="Light List Accent 6" w:uiPriority="61"/>
-    <w:lsdException w:name="Light Grid Accent 6" w:uiPriority="62"/>
-    <w:lsdException w:name="Medium Shading 1 Accent 6" w:uiPriority="63"/>
-    <w:lsdException w:name="Medium Shading 2 Accent 6" w:uiPriority="64"/>
-    <w:lsdException w:name="Medium List 1 Accent 6" w:uiPriority="65"/>
-    <w:lsdException w:name="Medium List 2 Accent 6" w:uiPriority="66"/>
-    <w:lsdException w:name="Medium Grid 1 Accent 6" w:uiPriority="67"/>
-    <w:lsdException w:name="Medium Grid 2 Accent 6" w:uiPriority="68"/>
-    <w:lsdException w:name="Medium Grid 3 Accent 6" w:uiPriority="69"/>
-    <w:lsdException w:name="Dark List Accent 6" w:uiPriority="70"/>
-    <w:lsdException w:name="Colorful Shading Accent 6" w:uiPriority="71"/>
-    <w:lsdException w:name="Colorful List Accent 6" w:uiPriority="72"/>
-    <w:lsdException w:name="Colorful Grid Accent 6" w:uiPriority="73"/>
-    <w:lsdException w:name="Subtle Emphasis" w:uiPriority="19" w:qFormat="1"/>
-    <w:lsdException w:name="Intense Emphasis" w:uiPriority="21" w:qFormat="1"/>
-    <w:lsdException w:name="Subtle Reference" w:uiPriority="31" w:qFormat="1"/>
-    <w:lsdException w:name="Intense Reference" w:uiPriority="32" w:qFormat="1"/>
-    <w:lsdException w:name="Book Title" w:uiPriority="33" w:qFormat="1"/>
-    <w:lsdException w:name="Bibliography" w:semiHidden="1" w:uiPriority="37" w:unhideWhenUsed="1"/>
-    <w:lsdException w:name="TOC Heading" w:semiHidden="1" w:uiPriority="39" w:unhideWhenUsed="1" w:qFormat="1"/>
-    <w:lsdException w:name="Plain Table 1" w:uiPriority="41"/>
-    <w:lsdException w:name="Plain Table 2" w:uiPriority="42"/>
-    <w:lsdException w:name="Plain Table 3" w:uiPriority="43"/>
-    <w:lsdException w:name="Plain Table 4" w:uiPriority="44"/>
-    <w:lsdException w:name="Plain Table 5" w:uiPriority="45"/>
-    <w:lsdException w:name="Grid Table Light" w:uiPriority="40"/>
-    <w:lsdException w:name="Grid Table 1 Light" w:uiPriority="46"/>
-    <w:lsdException w:name="Grid Table 2" w:uiPriority="47"/>
-    <w:lsdException w:name="Grid Table 3" w:uiPriority="48"/>
-    <w:lsdException w:name="Grid Table 4" w:uiPriority="49"/>
-    <w:lsdException w:name="Grid Table 5 Dark" w:uiPriority="50"/>
-    <w:lsdException w:name="Grid Table 6 Colorful" w:uiPriority="51"/>
-    <w:lsdException w:name="Grid Table 7 Colorful" w:uiPriority="52"/>
-    <w:lsdException w:name="Grid Table 1 Light Accent 1" w:uiPriority="46"/>
-    <w:lsdException w:name="Grid Table 2 Accent 1" w:uiPriority="47"/>
-    <w:lsdException w:name="Grid Table 3 Accent 1" w:uiPriority="48"/>
-    <w:lsdException w:name="Grid Table 4 Accent 1" w:uiPriority="49"/>
-    <w:lsdException w:name="Grid Table 5 Dark Accent 1" w:uiPriority="50"/>
-    <w:lsdException w:name="Grid Table 6 Colorful Accent 1" w:uiPriority="51"/>
-    <w:lsdException w:name="Grid Table 7 Colorful Accent 1" w:uiPriority="52"/>
-    <w:lsdException w:name="Grid Table 1 Light Accent 2" w:uiPriority="46"/>
-    <w:lsdException w:name="Grid Table 2 Accent 2" w:uiPriority="47"/>
-    <w:lsdException w:name="Grid Table 3 Accent 2" w:uiPriority="48"/>
-    <w:lsdException w:name="Grid Table 4 Accent 2" w:uiPriority="49"/>
-    <w:lsdException w:name="Grid Table 5 Dark Accent 2" w:uiPriority="50"/>
-    <w:lsdException w:name="Grid Table 6 Colorful Accent 2" w:uiPriority="51"/>
-    <w:lsdException w:name="Grid Table 7 Colorful Accent 2" w:uiPriority="52"/>
-    <w:lsdException w:name="Grid Table 1 Light Accent 3" w:uiPriority="46"/>
-    <w:lsdException w:name="Grid Table 2 Accent 3" w:uiPriority="47"/>
-    <w:lsdException w:name="Grid Table 3 Accent 3" w:uiPriority="48"/>
-    <w:lsdException w:name="Grid Table 4 Accent 3" w:uiPriority="49"/>
-    <w:lsdException w:name="Grid Table 5 Dark Accent 3" w:uiPriority="50"/>
-    <w:lsdException w:name="Grid Table 6 Colorful Accent 3" w:uiPriority="51"/>
-    <w:lsdException w:name="Grid Table 7 Colorful Accent 3" w:uiPriority="52"/>
-    <w:lsdException w:name="Grid Table 1 Light Accent 4" w:uiPriority="46"/>
-    <w:lsdException w:name="Grid Table 2 Accent 4" w:uiPriority="47"/>
-    <w:lsdException w:name="Grid Table 3 Accent 4" w:uiPriority="48"/>
-    <w:lsdException w:name="Grid Table 4 Accent 4" w:uiPriority="49"/>
-    <w:lsdException w:name="Grid Table 5 Dark Accent 4" w:uiPriority="50"/>
-    <w:lsdException w:name="Grid Table 6 Colorful Accent 4" w:uiPriority="51"/>
-    <w:lsdException w:name="Grid Table 7 Colorful Accent 4" w:uiPriority="52"/>
-    <w:lsdException w:name="Grid Table 1 Light Accent 5" w:uiPriority="46"/>
-    <w:lsdException w:name="Grid Table 2 Accent 5" w:uiPriority="47"/>
-    <w:lsdException w:name="Grid Table 3 Accent 5" w:uiPriority="48"/>
-    <w:lsdException w:name="Grid Table 4 Accent 5" w:uiPriority="49"/>
-    <w:lsdException w:name="Grid Table 5 Dark Accent 5" w:uiPriority="50"/>
-    <w:lsdException w:name="Grid Table 6 Colorful Accent 5" w:uiPriority="51"/>
-    <w:lsdException w:name="Grid Table 7 Colorful Accent 5" w:uiPriority="52"/>
-    <w:lsdException w:name="Grid Table 1 Light Accent 6" w:uiPriority="46"/>
-    <w:lsdException w:name="Grid Table 2 Accent 6" w:uiPriority="47"/>
-    <w:lsdException w:name="Grid Table 3 Accent 6" w:uiPriority="48"/>
-    <w:lsdException w:name="Grid Table 4 Accent 6" w:uiPriority="49"/>
-    <w:lsdException w:name="Grid Table 5 Dark Accent 6" w:uiPriority="50"/>
-    <w:lsdException w:name="Grid Table 6 Colorful Accent 6" w:uiPriority="51"/>
-    <w:lsdException w:name="Grid Table 7 Colorful Accent 6" w:uiPriority="52"/>
-    <w:lsdException w:name="List Table 1 Light" w:uiPriority="46"/>
-    <w:lsdException w:name="List Table 2" w:uiPriority="47"/>
-    <w:lsdException w:name="List Table 3" w:uiPriority="48"/>
-    <w:lsdException w:name="List Table 4" w:uiPriority="49"/>
-    <w:lsdException w:name="List Table 5 Dark" w:uiPriority="50"/>
-    <w:lsdException w:name="List Table 6 Colorful" w:uiPriority="51"/>
-    <w:lsdException w:name="List Table 7 Colorful" w:uiPriority="52"/>
-    <w:lsdException w:name="List Table 1 Light Accent 1" w:uiPriority="46"/>
-    <w:lsdException w:name="List Table 2 Accent 1" w:uiPriority="47"/>
-    <w:lsdException w:name="List Table 3 Accent 1" w:uiPriority="48"/>
-    <w:lsdException w:name="List Table 4 Accent 1" w:uiPriority="49"/>
-    <w:lsdException w:name="List Table 5 Dark Accent 1" w:uiPriority="50"/>
-    <w:lsdException w:name="List Table 6 Colorful Accent 1" w:uiPriority="51"/>
-    <w:lsdException w:name="List Table 7 Colorful Accent 1" w:uiPriority="52"/>
-    <w:lsdException w:name="List Table 1 Light Accent 2" w:uiPriority="46"/>
-    <w:lsdException w:name="List Table 2 Accent 2" w:uiPriority="47"/>
-    <w:lsdException w:name="List Table 3 Accent 2" w:uiPriority="48"/>
-    <w:lsdException w:name="List Table 4 Accent 2" w:uiPriority="49"/>
-    <w:lsdException w:name="List Table 5 Dark Accent 2" w:uiPriority="50"/>
-    <w:lsdException w:name="List Table 6 Colorful Accent 2" w:uiPriority="51"/>
-    <w:lsdException w:name="List Table 7 Colorful Accent 2" w:uiPriority="52"/>
-    <w:lsdException w:name="List Table 1 Light Accent 3" w:uiPriority="46"/>
-    <w:lsdException w:name="List Table 2 Accent 3" w:uiPriority="47"/>
-    <w:lsdException w:name="List Table 3 Accent 3" w:uiPriority="48"/>
-    <w:lsdException w:name="List Table 4 Accent 3" w:uiPriority="49"/>
-    <w:lsdException w:name="List Table 5 Dark Accent 3" w:uiPriority="50"/>
-    <w:lsdException w:name="List Table 6 Colorful Accent 3" w:uiPriority="51"/>
-    <w:lsdException w:name="List Table 7 Colorful Accent 3" w:uiPriority="52"/>
-    <w:lsdException w:name="List Table 1 Light Accent 4" w:uiPriority="46"/>
-    <w:lsdException w:name="List Table 2 Accent 4" w:uiPriority="47"/>
-    <w:lsdException w:name="List Table 3 Accent 4" w:uiPriority="48"/>
-    <w:lsdException w:name="List Table 4 Accent 4" w:uiPriority="49"/>
-    <w:lsdException w:name="List Table 5 Dark Accent 4" w:uiPriority="50"/>
-    <w:lsdException w:name="List Table 6 Colorful Accent 4" w:uiPriority="51"/>
-    <w:lsdException w:name="List Table 7 Colorful Accent 4" w:uiPriority="52"/>
-    <w:lsdException w:name="List Table 1 Light Accent 5" w:uiPriority="46"/>
-    <w:lsdException w:name="List Table 2 Accent 5" w:uiPriority="47"/>
-    <w:lsdException w:name="List Table 3 Accent 5" w:uiPriority="48"/>
-    <w:lsdException w:name="List Table 4 Accent 5" w:uiPriority="49"/>
-    <w:lsdException w:name="List Table 5 Dark Accent 5" w:uiPriority="50"/>
-    <w:lsdException w:name="List Table 6 Colorful Accent 5" w:uiPriority="51"/>
-    <w:lsdException w:name="List Table 7 Colorful Accent 5" w:uiPriority="52"/>
-    <w:lsdException w:name="List Table 1 Light Accent 6" w:uiPriority="46"/>
-    <w:lsdException w:name="List Table 2 Accent 6" w:uiPriority="47"/>
-    <w:lsdException w:name="List Table 3 Accent 6" w:uiPriority="48"/>
-    <w:lsdException w:name="List Table 4 Accent 6" w:uiPriority="49"/>
-    <w:lsdException w:name="List Table 5 Dark Accent 6" w:uiPriority="50"/>
-    <w:lsdException w:name="List Table 6 Colorful Accent 6" w:uiPriority="51"/>
-    <w:lsdException w:name="List Table 7 Colorful Accent 6" w:uiPriority="52"/>
-    <w:lsdException w:name="Mention" w:semiHidden="1" w:unhideWhenUsed="1"/>
-    <w:lsdException w:name="Smart Hyperlink" w:semiHidden="1" w:unhideWhenUsed="1"/>
-    <w:lsdException w:name="Hashtag" w:semiHidden="1" w:unhideWhenUsed="1"/>
-    <w:lsdException w:name="Unresolved Mention" w:semiHidden="1" w:unhideWhenUsed="1"/>
-    <w:lsdException w:name="Smart Link" w:semiHidden="1" w:unhideWhenUsed="1"/>
+  <w:latentStyles w:defLockedState="0" w:defUIPriority="99" w:defSemiHidden="1" w:defUnhideWhenUsed="1" w:defQFormat="0" w:count="267">
+    <w:lsdException w:name="Normal" w:semiHidden="0" w:uiPriority="0" w:unhideWhenUsed="0" w:qFormat="1"/>
+    <w:lsdException w:name="heading 1" w:semiHidden="0" w:uiPriority="9" w:unhideWhenUsed="0" w:qFormat="1"/>
+    <w:lsdException w:name="heading 2" w:uiPriority="9" w:qFormat="1"/>
+    <w:lsdException w:name="heading 3" w:uiPriority="9" w:qFormat="1"/>
+    <w:lsdException w:name="heading 4" w:uiPriority="9" w:qFormat="1"/>
+    <w:lsdException w:name="heading 5" w:uiPriority="9" w:qFormat="1"/>
+    <w:lsdException w:name="heading 6" w:uiPriority="9" w:qFormat="1"/>
+    <w:lsdException w:name="heading 7" w:uiPriority="9" w:qFormat="1"/>
+    <w:lsdException w:name="heading 8" w:uiPriority="9" w:qFormat="1"/>
+    <w:lsdException w:name="heading 9" w:uiPriority="0" w:qFormat="1"/>
+    <w:lsdException w:name="toc 1" w:uiPriority="39"/>
+    <w:lsdException w:name="toc 2" w:uiPriority="39"/>
+    <w:lsdException w:name="toc 3" w:uiPriority="39"/>
+    <w:lsdException w:name="toc 4" w:uiPriority="39"/>
+    <w:lsdException w:name="toc 5" w:uiPriority="39"/>
+    <w:lsdException w:name="toc 6" w:uiPriority="39"/>
+    <w:lsdException w:name="toc 7" w:uiPriority="39"/>
+    <w:lsdException w:name="toc 8" w:uiPriority="39"/>
+    <w:lsdException w:name="toc 9" w:uiPriority="39"/>
+    <w:lsdException w:name="footnote text" w:uiPriority="0"/>
+    <w:lsdException w:name="caption" w:uiPriority="35" w:qFormat="1"/>
+    <w:lsdException w:name="footnote reference" w:uiPriority="0"/>
+    <w:lsdException w:name="Title" w:semiHidden="0" w:uiPriority="10" w:unhideWhenUsed="0" w:qFormat="1"/>
+    <w:lsdException w:name="Default Paragraph Font" w:uiPriority="1"/>
+    <w:lsdException w:name="Subtitle" w:semiHidden="0" w:uiPriority="11" w:unhideWhenUsed="0" w:qFormat="1"/>
+    <w:lsdException w:name="Strong" w:semiHidden="0" w:uiPriority="22" w:unhideWhenUsed="0" w:qFormat="1"/>
+    <w:lsdException w:name="Emphasis" w:semiHidden="0" w:uiPriority="20" w:unhideWhenUsed="0" w:qFormat="1"/>
+    <w:lsdException w:name="Table Grid" w:semiHidden="0" w:uiPriority="59" w:unhideWhenUsed="0"/>
+    <w:lsdException w:name="Placeholder Text" w:unhideWhenUsed="0"/>
+    <w:lsdException w:name="No Spacing" w:semiHidden="0" w:uiPriority="1" w:unhideWhenUsed="0" w:qFormat="1"/>
+    <w:lsdException w:name="Light Shading" w:semiHidden="0" w:uiPriority="60" w:unhideWhenUsed="0"/>
+    <w:lsdException w:name="Light List" w:semiHidden="0" w:uiPriority="61" w:unhideWhenUsed="0"/>
+    <w:lsdException w:name="Light Grid" w:semiHidden="0" w:uiPriority="62" w:unhideWhenUsed="0"/>
+    <w:lsdException w:name="Medium Shading 1" w:semiHidden="0" w:uiPriority="63" w:unhideWhenUsed="0"/>
+    <w:lsdException w:name="Medium Shading 2" w:semiHidden="0" w:uiPriority="64" w:unhideWhenUsed="0"/>
+    <w:lsdException w:name="Medium List 1" w:semiHidden="0" w:uiPriority="65" w:unhideWhenUsed="0"/>
+    <w:lsdException w:name="Medium List 2" w:semiHidden="0" w:uiPriority="66" w:unhideWhenUsed="0"/>
+    <w:lsdException w:name="Medium Grid 1" w:semiHidden="0" w:uiPriority="67" w:unhideWhenUsed="0"/>
+    <w:lsdException w:name="Medium Grid 2" w:semiHidden="0" w:uiPriority="68" w:unhideWhenUsed="0"/>
+    <w:lsdException w:name="Medium Grid 3" w:semiHidden="0" w:uiPriority="69" w:unhideWhenUsed="0"/>
+    <w:lsdException w:name="Dark List" w:semiHidden="0" w:uiPriority="70" w:unhideWhenUsed="0"/>
+    <w:lsdException w:name="Colorful Shading" w:semiHidden="0" w:uiPriority="71" w:unhideWhenUsed="0"/>
+    <w:lsdException w:name="Colorful List" w:semiHidden="0" w:uiPriority="72" w:unhideWhenUsed="0"/>
+    <w:lsdException w:name="Colorful Grid" w:semiHidden="0" w:uiPriority="73" w:unhideWhenUsed="0"/>
+    <w:lsdException w:name="Light Shading Accent 1" w:semiHidden="0" w:uiPriority="60" w:unhideWhenUsed="0"/>
+    <w:lsdException w:name="Light List Accent 1" w:semiHidden="0" w:uiPriority="61" w:unhideWhenUsed="0"/>
+    <w:lsdException w:name="Light Grid Accent 1" w:semiHidden="0" w:uiPriority="62" w:unhideWhenUsed="0"/>
+    <w:lsdException w:name="Medium Shading 1 Accent 1" w:semiHidden="0" w:uiPriority="63" w:unhideWhenUsed="0"/>
+    <w:lsdException w:name="Medium Shading 2 Accent 1" w:semiHidden="0" w:uiPriority="64" w:unhideWhenUsed="0"/>
+    <w:lsdException w:name="Medium List 1 Accent 1" w:semiHidden="0" w:uiPriority="65" w:unhideWhenUsed="0"/>
+    <w:lsdException w:name="Revision" w:unhideWhenUsed="0"/>
+    <w:lsdException w:name="List Paragraph" w:semiHidden="0" w:uiPriority="34" w:unhideWhenUsed="0" w:qFormat="1"/>
+    <w:lsdException w:name="Quote" w:semiHidden="0" w:uiPriority="29" w:unhideWhenUsed="0" w:qFormat="1"/>
+    <w:lsdException w:name="Intense Quote" w:semiHidden="0" w:uiPriority="30" w:unhideWhenUsed="0" w:qFormat="1"/>
+    <w:lsdException w:name="Medium List 2 Accent 1" w:semiHidden="0" w:uiPriority="66" w:unhideWhenUsed="0"/>
+    <w:lsdException w:name="Medium Grid 1 Accent 1" w:semiHidden="0" w:uiPriority="67" w:unhideWhenUsed="0"/>
+    <w:lsdException w:name="Medium Grid 2 Accent 1" w:semiHidden="0" w:uiPriority="68" w:unhideWhenUsed="0"/>
+    <w:lsdException w:name="Medium Grid 3 Accent 1" w:semiHidden="0" w:uiPriority="69" w:unhideWhenUsed="0"/>
+    <w:lsdException w:name="Dark List Accent 1" w:semiHidden="0" w:uiPriority="70" w:unhideWhenUsed="0"/>
+    <w:lsdException w:name="Colorful Shading Accent 1" w:semiHidden="0" w:uiPriority="71" w:unhideWhenUsed="0"/>
+    <w:lsdException w:name="Colorful List Accent 1" w:semiHidden="0" w:uiPriority="72" w:unhideWhenUsed="0"/>
+    <w:lsdException w:name="Colorful Grid Accent 1" w:semiHidden="0" w:uiPriority="73" w:unhideWhenUsed="0"/>
+    <w:lsdException w:name="Light Shading Accent 2" w:semiHidden="0" w:uiPriority="60" w:unhideWhenUsed="0"/>
+    <w:lsdException w:name="Light List Accent 2" w:semiHidden="0" w:uiPriority="61" w:unhideWhenUsed="0"/>
+    <w:lsdException w:name="Light Grid Accent 2" w:semiHidden="0" w:uiPriority="62" w:unhideWhenUsed="0"/>
+    <w:lsdException w:name="Medium Shading 1 Accent 2" w:semiHidden="0" w:uiPriority="63" w:unhideWhenUsed="0"/>
+    <w:lsdException w:name="Medium Shading 2 Accent 2" w:semiHidden="0" w:uiPriority="64" w:unhideWhenUsed="0"/>
+    <w:lsdException w:name="Medium List 1 Accent 2" w:semiHidden="0" w:uiPriority="65" w:unhideWhenUsed="0"/>
+    <w:lsdException w:name="Medium List 2 Accent 2" w:semiHidden="0" w:uiPriority="66" w:unhideWhenUsed="0"/>
+    <w:lsdException w:name="Medium Grid 1 Accent 2" w:semiHidden="0" w:uiPriority="67" w:unhideWhenUsed="0"/>
+    <w:lsdException w:name="Medium Grid 2 Accent 2" w:semiHidden="0" w:uiPriority="68" w:unhideWhenUsed="0"/>
+    <w:lsdException w:name="Medium Grid 3 Accent 2" w:semiHidden="0" w:uiPriority="69" w:unhideWhenUsed="0"/>
+    <w:lsdException w:name="Dark List Accent 2" w:semiHidden="0" w:uiPriority="70" w:unhideWhenUsed="0"/>
+    <w:lsdException w:name="Colorful Shading Accent 2" w:semiHidden="0" w:uiPriority="71" w:unhideWhenUsed="0"/>
+    <w:lsdException w:name="Colorful List Accent 2" w:semiHidden="0" w:uiPriority="72" w:unhideWhenUsed="0"/>
+    <w:lsdException w:name="Colorful Grid Accent 2" w:semiHidden="0" w:uiPriority="73" w:unhideWhenUsed="0"/>
+    <w:lsdException w:name="Light Shading Accent 3" w:semiHidden="0" w:uiPriority="60" w:unhideWhenUsed="0"/>
+    <w:lsdException w:name="Light List Accent 3" w:semiHidden="0" w:uiPriority="61" w:unhideWhenUsed="0"/>
+    <w:lsdException w:name="Light Grid Accent 3" w:semiHidden="0" w:uiPriority="62" w:unhideWhenUsed="0"/>
+    <w:lsdException w:name="Medium Shading 1 Accent 3" w:semiHidden="0" w:uiPriority="63" w:unhideWhenUsed="0"/>
+    <w:lsdException w:name="Medium Shading 2 Accent 3" w:semiHidden="0" w:uiPriority="64" w:unhideWhenUsed="0"/>
+    <w:lsdException w:name="Medium List 1 Accent 3" w:semiHidden="0" w:uiPriority="65" w:unhideWhenUsed="0"/>
+    <w:lsdException w:name="Medium List 2 Accent 3" w:semiHidden="0" w:uiPriority="66" w:unhideWhenUsed="0"/>
+    <w:lsdException w:name="Medium Grid 1 Accent 3" w:semiHidden="0" w:uiPriority="67" w:unhideWhenUsed="0"/>
+    <w:lsdException w:name="Medium Grid 2 Accent 3" w:semiHidden="0" w:uiPriority="68" w:unhideWhenUsed="0"/>
+    <w:lsdException w:name="Medium Grid 3 Accent 3" w:semiHidden="0" w:uiPriority="69" w:unhideWhenUsed="0"/>
+    <w:lsdException w:name="Dark List Accent 3" w:semiHidden="0" w:uiPriority="70" w:unhideWhenUsed="0"/>
+    <w:lsdException w:name="Colorful Shading Accent 3" w:semiHidden="0" w:uiPriority="71" w:unhideWhenUsed="0"/>
+    <w:lsdException w:name="Colorful List Accent 3" w:semiHidden="0" w:uiPriority="72" w:unhideWhenUsed="0"/>
+    <w:lsdException w:name="Colorful Grid Accent 3" w:semiHidden="0" w:uiPriority="73" w:unhideWhenUsed="0"/>
+    <w:lsdException w:name="Light Shading Accent 4" w:semiHidden="0" w:uiPriority="60" w:unhideWhenUsed="0"/>
+    <w:lsdException w:name="Light List Accent 4" w:semiHidden="0" w:uiPriority="61" w:unhideWhenUsed="0"/>
+    <w:lsdException w:name="Light Grid Accent 4" w:semiHidden="0" w:uiPriority="62" w:unhideWhenUsed="0"/>
+    <w:lsdException w:name="Medium Shading 1 Accent 4" w:semiHidden="0" w:uiPriority="63" w:unhideWhenUsed="0"/>
+    <w:lsdException w:name="Medium Shading 2 Accent 4" w:semiHidden="0" w:uiPriority="64" w:unhideWhenUsed="0"/>
+    <w:lsdException w:name="Medium List 1 Accent 4" w:semiHidden="0" w:uiPriority="65" w:unhideWhenUsed="0"/>
+    <w:lsdException w:name="Medium List 2 Accent 4" w:semiHidden="0" w:uiPriority="66" w:unhideWhenUsed="0"/>
+    <w:lsdException w:name="Medium Grid 1 Accent 4" w:semiHidden="0" w:uiPriority="67" w:unhideWhenUsed="0"/>
+    <w:lsdException w:name="Medium Grid 2 Accent 4" w:semiHidden="0" w:uiPriority="68" w:unhideWhenUsed="0"/>
+    <w:lsdException w:name="Medium Grid 3 Accent 4" w:semiHidden="0" w:uiPriority="69" w:unhideWhenUsed="0"/>
+    <w:lsdException w:name="Dark List Accent 4" w:semiHidden="0" w:uiPriority="70" w:unhideWhenUsed="0"/>
+    <w:lsdException w:name="Colorful Shading Accent 4" w:semiHidden="0" w:uiPriority="71" w:unhideWhenUsed="0"/>
+    <w:lsdException w:name="Colorful List Accent 4" w:semiHidden="0" w:uiPriority="72" w:unhideWhenUsed="0"/>
+    <w:lsdException w:name="Colorful Grid Accent 4" w:semiHidden="0" w:uiPriority="73" w:unhideWhenUsed="0"/>
+    <w:lsdException w:name="Light Shading Accent 5" w:semiHidden="0" w:uiPriority="60" w:unhideWhenUsed="0"/>
+    <w:lsdException w:name="Light List Accent 5" w:semiHidden="0" w:uiPriority="61" w:unhideWhenUsed="0"/>
+    <w:lsdException w:name="Light Grid Accent 5" w:semiHidden="0" w:uiPriority="62" w:unhideWhenUsed="0"/>
+    <w:lsdException w:name="Medium Shading 1 Accent 5" w:semiHidden="0" w:uiPriority="63" w:unhideWhenUsed="0"/>
+    <w:lsdException w:name="Medium Shading 2 Accent 5" w:semiHidden="0" w:uiPriority="64" w:unhideWhenUsed="0"/>
+    <w:lsdException w:name="Medium List 1 Accent 5" w:semiHidden="0" w:uiPriority="65" w:unhideWhenUsed="0"/>
+    <w:lsdException w:name="Medium List 2 Accent 5" w:semiHidden="0" w:uiPriority="66" w:unhideWhenUsed="0"/>
+    <w:lsdException w:name="Medium Grid 1 Accent 5" w:semiHidden="0" w:uiPriority="67" w:unhideWhenUsed="0"/>
+    <w:lsdException w:name="Medium Grid 2 Accent 5" w:semiHidden="0" w:uiPriority="68" w:unhideWhenUsed="0"/>
+    <w:lsdException w:name="Medium Grid 3 Accent 5" w:semiHidden="0" w:uiPriority="69" w:unhideWhenUsed="0"/>
+    <w:lsdException w:name="Dark List Accent 5" w:semiHidden="0" w:uiPriority="70" w:unhideWhenUsed="0"/>
+    <w:lsdException w:name="Colorful Shading Accent 5" w:semiHidden="0" w:uiPriority="71" w:unhideWhenUsed="0"/>
+    <w:lsdException w:name="Colorful List Accent 5" w:semiHidden="0" w:uiPriority="72" w:unhideWhenUsed="0"/>
+    <w:lsdException w:name="Colorful Grid Accent 5" w:semiHidden="0" w:uiPriority="73" w:unhideWhenUsed="0"/>
+    <w:lsdException w:name="Light Shading Accent 6" w:semiHidden="0" w:uiPriority="60" w:unhideWhenUsed="0"/>
+    <w:lsdException w:name="Light List Accent 6" w:semiHidden="0" w:uiPriority="61" w:unhideWhenUsed="0"/>
+    <w:lsdException w:name="Light Grid Accent 6" w:semiHidden="0" w:uiPriority="62" w:unhideWhenUsed="0"/>
+    <w:lsdException w:name="Medium Shading 1 Accent 6" w:semiHidden="0" w:uiPriority="63" w:unhideWhenUsed="0"/>
+    <w:lsdException w:name="Medium Shading 2 Accent 6" w:semiHidden="0" w:uiPriority="64" w:unhideWhenUsed="0"/>
+    <w:lsdException w:name="Medium List 1 Accent 6" w:semiHidden="0" w:uiPriority="65" w:unhideWhenUsed="0"/>
+    <w:lsdException w:name="Medium List 2 Accent 6" w:semiHidden="0" w:uiPriority="66" w:unhideWhenUsed="0"/>
+    <w:lsdException w:name="Medium Grid 1 Accent 6" w:semiHidden="0" w:uiPriority="67" w:unhideWhenUsed="0"/>
+    <w:lsdException w:name="Medium Grid 2 Accent 6" w:semiHidden="0" w:uiPriority="68" w:unhideWhenUsed="0"/>
+    <w:lsdException w:name="Medium Grid 3 Accent 6" w:semiHidden="0" w:uiPriority="69" w:unhideWhenUsed="0"/>
+    <w:lsdException w:name="Dark List Accent 6" w:semiHidden="0" w:uiPriority="70" w:unhideWhenUsed="0"/>
+    <w:lsdException w:name="Colorful Shading Accent 6" w:semiHidden="0" w:uiPriority="71" w:unhideWhenUsed="0"/>
+    <w:lsdException w:name="Colorful List Accent 6" w:semiHidden="0" w:uiPriority="72" w:unhideWhenUsed="0"/>
+    <w:lsdException w:name="Colorful Grid Accent 6" w:semiHidden="0" w:uiPriority="73" w:unhideWhenUsed="0"/>
+    <w:lsdException w:name="Subtle Emphasis" w:semiHidden="0" w:uiPriority="19" w:unhideWhenUsed="0" w:qFormat="1"/>
+    <w:lsdException w:name="Intense Emphasis" w:semiHidden="0" w:uiPriority="21" w:unhideWhenUsed="0" w:qFormat="1"/>
+    <w:lsdException w:name="Subtle Reference" w:semiHidden="0" w:uiPriority="31" w:unhideWhenUsed="0" w:qFormat="1"/>
+    <w:lsdException w:name="Intense Reference" w:semiHidden="0" w:uiPriority="32" w:unhideWhenUsed="0" w:qFormat="1"/>
+    <w:lsdException w:name="Book Title" w:semiHidden="0" w:uiPriority="33" w:unhideWhenUsed="0" w:qFormat="1"/>
+    <w:lsdException w:name="Bibliography" w:uiPriority="37"/>
+    <w:lsdException w:name="TOC Heading" w:uiPriority="39" w:qFormat="1"/>
   </w:latentStyles>
   <w:style w:type="paragraph" w:default="1" w:styleId="Normal">
     <w:name w:val="Normal"/>
@@ -6411,6 +6253,7 @@
     <w:uiPriority w:val="99"/>
     <w:semiHidden/>
     <w:unhideWhenUsed/>
+    <w:qFormat/>
     <w:tblPr>
       <w:tblInd w:w="0" w:type="dxa"/>
       <w:tblCellMar>
@@ -6652,6 +6495,7 @@
       <w:spacing w:after="0" w:line="240" w:lineRule="auto"/>
     </w:pPr>
     <w:tblPr>
+      <w:tblInd w:w="0" w:type="dxa"/>
       <w:tblBorders>
         <w:top w:val="single" w:sz="4" w:space="0" w:color="auto"/>
         <w:left w:val="single" w:sz="4" w:space="0" w:color="auto"/>
@@ -6660,9 +6504,15 @@
         <w:insideH w:val="single" w:sz="4" w:space="0" w:color="auto"/>
         <w:insideV w:val="single" w:sz="4" w:space="0" w:color="auto"/>
       </w:tblBorders>
+      <w:tblCellMar>
+        <w:top w:w="0" w:type="dxa"/>
+        <w:left w:w="108" w:type="dxa"/>
+        <w:bottom w:w="0" w:type="dxa"/>
+        <w:right w:w="108" w:type="dxa"/>
+      </w:tblCellMar>
     </w:tblPr>
   </w:style>
-  <w:style w:type="character" w:styleId="Mentionnonrsolue">
+  <w:style w:type="character" w:customStyle="1" w:styleId="UnresolvedMention">
     <w:name w:val="Unresolved Mention"/>
     <w:basedOn w:val="Policepardfaut"/>
     <w:uiPriority w:val="99"/>
@@ -6967,7 +6817,7 @@
 </file>
 
 <file path=customXml/itemProps1.xml><?xml version="1.0" encoding="utf-8"?>
-<ds:datastoreItem xmlns:ds="http://schemas.openxmlformats.org/officeDocument/2006/customXml" ds:itemID="{9BA1BBB7-2294-4D51-A46E-C26E6657B961}">
+<ds:datastoreItem xmlns:ds="http://schemas.openxmlformats.org/officeDocument/2006/customXml" ds:itemID="{0B3740A3-2E78-471B-9FE2-07F51EBC20CA}">
   <ds:schemaRefs>
     <ds:schemaRef ds:uri="http://schemas.openxmlformats.org/officeDocument/2006/bibliography"/>
   </ds:schemaRefs>

</xml_diff>